<commit_message>
edit letter jadi a4
</commit_message>
<xml_diff>
--- a/KHUSUS VEPEEN/TUGAS UTAMA VEPEEN.docx
+++ b/KHUSUS VEPEEN/TUGAS UTAMA VEPEEN.docx
@@ -466,8 +466,16 @@
           <w:sz w:val="24"/>
           <w:szCs w:val="24"/>
         </w:rPr>
+        <w:t xml:space="preserve">L2TP (Layer 2 Tunneling Protocol) dan standar terbaru : sebuah standar Internet Engineering Task Force (IETF) untuk masalah protocol tunneling yang digunakan </w:t>
+      </w:r>
+      <w:r>
+        <w:rPr>
+          <w:rFonts w:ascii="Times New Roman" w:hAnsi="Times New Roman" w:cs="Times New Roman"/>
+          <w:sz w:val="24"/>
+          <w:szCs w:val="24"/>
+        </w:rPr>
         <w:lastRenderedPageBreak/>
-        <w:t>L2TP (Layer 2 Tunneling Protocol) dan standar terbaru : sebuah standar Internet Engineering Task Force (IETF) untuk masalah protocol tunneling yang digunakan untuk melakukan enkapsulasi terhadap frame-frame protocol Point-to-Point Protokol (PPP) untuk ditransmisikan melalui jaringan TCP/IP, X.25, frame relay atau jaringan Asynchronous Transfer Mode (ATM).</w:t>
+        <w:t>untuk melakukan enkapsulasi terhadap frame-frame protocol Point-to-Point Protokol (PPP) untuk ditransmisikan melalui jaringan TCP/IP, X.25, frame relay atau jaringan Asynchronous Transfer Mode (ATM).</w:t>
       </w:r>
     </w:p>
     <w:p>
@@ -793,16 +801,7 @@
           <w:sz w:val="24"/>
           <w:szCs w:val="24"/>
         </w:rPr>
-        <w:t xml:space="preserve"> melihat apa yang kita lakukan di internet. Hal yang perlu di kuatirkan khususnya adalah ketika alamat IP publik Anda bisa mengungkap data Anda seperti posting alamat rumah Anda di situs web publik. Alamat IP publik juga dapat digunakan untuk mengambil alamat fisik Anda, </w:t>
-      </w:r>
-      <w:r>
-        <w:rPr>
-          <w:rFonts w:ascii="Times New Roman" w:hAnsi="Times New Roman" w:cs="Times New Roman"/>
-          <w:sz w:val="24"/>
-          <w:szCs w:val="24"/>
-        </w:rPr>
-        <w:lastRenderedPageBreak/>
-        <w:t xml:space="preserve">mengambil informasi tentang profil Anda, dan penyusup WiFi / cracker dapat menggunakan alamat IP Anda untuk men-download data-data penting Anda. </w:t>
+        <w:t xml:space="preserve"> melihat apa yang kita lakukan di internet. Hal yang perlu di kuatirkan khususnya adalah ketika alamat IP publik Anda bisa mengungkap data Anda seperti posting alamat rumah Anda di situs web publik. Alamat IP publik juga dapat digunakan untuk mengambil alamat fisik Anda, mengambil informasi tentang profil Anda, dan penyusup WiFi / cracker dapat menggunakan alamat IP Anda untuk men-download data-data penting Anda. </w:t>
       </w:r>
       <w:proofErr w:type="gramStart"/>
       <w:r>
@@ -837,6 +836,7 @@
           <w:sz w:val="24"/>
           <w:szCs w:val="24"/>
         </w:rPr>
+        <w:lastRenderedPageBreak/>
         <w:t>Perlindungan saat Berinternet</w:t>
       </w:r>
     </w:p>
@@ -1383,6 +1383,24 @@
     </w:p>
     <w:p>
       <w:pPr>
+        <w:spacing w:line="360" w:lineRule="auto"/>
+        <w:rPr>
+          <w:rFonts w:ascii="Times New Roman" w:hAnsi="Times New Roman" w:cs="Times New Roman"/>
+          <w:sz w:val="24"/>
+          <w:szCs w:val="24"/>
+        </w:rPr>
+      </w:pPr>
+      <w:r>
+        <w:rPr>
+          <w:rFonts w:ascii="Times New Roman" w:hAnsi="Times New Roman" w:cs="Times New Roman"/>
+          <w:sz w:val="24"/>
+          <w:szCs w:val="24"/>
+        </w:rPr>
+        <w:br w:type="page"/>
+      </w:r>
+    </w:p>
+    <w:p>
+      <w:pPr>
         <w:pStyle w:val="ListParagraph"/>
         <w:numPr>
           <w:ilvl w:val="0"/>
@@ -1405,6 +1423,7 @@
           <w:sz w:val="28"/>
           <w:szCs w:val="28"/>
         </w:rPr>
+        <w:lastRenderedPageBreak/>
         <w:t>Tipe VPN</w:t>
       </w:r>
     </w:p>
@@ -1520,16 +1539,7 @@
           <w:sz w:val="24"/>
           <w:szCs w:val="24"/>
         </w:rPr>
-        <w:t xml:space="preserve">Artinya, user dapat melakukan koneksi ke </w:t>
-      </w:r>
-      <w:r>
-        <w:rPr>
-          <w:rFonts w:ascii="Times New Roman" w:hAnsi="Times New Roman" w:cs="Times New Roman"/>
-          <w:sz w:val="24"/>
-          <w:szCs w:val="24"/>
-        </w:rPr>
-        <w:lastRenderedPageBreak/>
-        <w:t>private network dari manapun, apabila diperlukan.</w:t>
+        <w:t>Artinya, user dapat melakukan koneksi ke private network dari manapun, apabila diperlukan.</w:t>
       </w:r>
       <w:proofErr w:type="gramEnd"/>
       <w:r>
@@ -1825,7 +1835,16 @@
           <w:sz w:val="24"/>
           <w:szCs w:val="24"/>
         </w:rPr>
-        <w:t xml:space="preserve"> cabang dengan kantor pusat. Koneksi antara lokasi-lokasi tersebut berlangsung secara terus menerus (24 </w:t>
+        <w:t xml:space="preserve"> cabang </w:t>
+      </w:r>
+      <w:r>
+        <w:rPr>
+          <w:rFonts w:ascii="Times New Roman" w:hAnsi="Times New Roman" w:cs="Times New Roman"/>
+          <w:sz w:val="24"/>
+          <w:szCs w:val="24"/>
+        </w:rPr>
+        <w:lastRenderedPageBreak/>
+        <w:t xml:space="preserve">dengan kantor pusat. Koneksi antara lokasi-lokasi tersebut berlangsung secara terus menerus (24 </w:t>
       </w:r>
       <w:proofErr w:type="gramStart"/>
       <w:r>
@@ -1866,7 +1885,6 @@
           <w:sz w:val="24"/>
           <w:szCs w:val="24"/>
         </w:rPr>
-        <w:lastRenderedPageBreak/>
         <w:drawing>
           <wp:inline distT="0" distB="0" distL="0" distR="0">
             <wp:extent cx="5309303" cy="2152650"/>
@@ -2153,17 +2171,21 @@
     </w:p>
     <w:p>
       <w:pPr>
-        <w:pStyle w:val="ListParagraph"/>
-        <w:spacing w:after="120" w:line="360" w:lineRule="auto"/>
-        <w:ind w:left="1440"/>
-        <w:contextualSpacing w:val="0"/>
-        <w:jc w:val="both"/>
-        <w:rPr>
-          <w:rFonts w:ascii="Times New Roman" w:hAnsi="Times New Roman" w:cs="Times New Roman"/>
-          <w:sz w:val="24"/>
-          <w:szCs w:val="24"/>
-        </w:rPr>
-      </w:pPr>
+        <w:spacing w:line="360" w:lineRule="auto"/>
+        <w:rPr>
+          <w:rFonts w:ascii="Times New Roman" w:hAnsi="Times New Roman" w:cs="Times New Roman"/>
+          <w:sz w:val="24"/>
+          <w:szCs w:val="24"/>
+        </w:rPr>
+      </w:pPr>
+      <w:r>
+        <w:rPr>
+          <w:rFonts w:ascii="Times New Roman" w:hAnsi="Times New Roman" w:cs="Times New Roman"/>
+          <w:sz w:val="24"/>
+          <w:szCs w:val="24"/>
+        </w:rPr>
+        <w:br w:type="page"/>
+      </w:r>
     </w:p>
     <w:p>
       <w:pPr>
@@ -2189,6 +2211,7 @@
           <w:sz w:val="28"/>
           <w:szCs w:val="28"/>
         </w:rPr>
+        <w:lastRenderedPageBreak/>
         <w:t>Arsitektur Dasar VPN</w:t>
       </w:r>
     </w:p>
@@ -2210,7 +2233,6 @@
           <w:sz w:val="24"/>
           <w:szCs w:val="28"/>
         </w:rPr>
-        <w:lastRenderedPageBreak/>
         <w:t>Setiap lokasi terhubung ke VPN adalah yang pertama terhubung ke ISP yang menyediakan VPN service menggunakan leased circuit, seperti T-1 line yang mana terhubung ke PVC ISP pada access point ISP.</w:t>
       </w:r>
     </w:p>
@@ -2320,29 +2342,21 @@
     </w:p>
     <w:p>
       <w:pPr>
-        <w:pStyle w:val="ListParagraph"/>
-        <w:spacing w:after="120" w:line="360" w:lineRule="auto"/>
-        <w:contextualSpacing w:val="0"/>
-        <w:jc w:val="both"/>
+        <w:spacing w:line="360" w:lineRule="auto"/>
         <w:rPr>
           <w:rFonts w:ascii="Times New Roman" w:hAnsi="Times New Roman" w:cs="Times New Roman"/>
           <w:sz w:val="24"/>
           <w:szCs w:val="28"/>
         </w:rPr>
       </w:pPr>
-    </w:p>
-    <w:p>
-      <w:pPr>
-        <w:pStyle w:val="ListParagraph"/>
-        <w:spacing w:after="120" w:line="360" w:lineRule="auto"/>
-        <w:ind w:left="1440"/>
-        <w:jc w:val="both"/>
-        <w:rPr>
-          <w:rFonts w:ascii="Times New Roman" w:hAnsi="Times New Roman" w:cs="Times New Roman"/>
-          <w:sz w:val="24"/>
-          <w:szCs w:val="24"/>
-        </w:rPr>
-      </w:pPr>
+      <w:r>
+        <w:rPr>
+          <w:rFonts w:ascii="Times New Roman" w:hAnsi="Times New Roman" w:cs="Times New Roman"/>
+          <w:sz w:val="24"/>
+          <w:szCs w:val="28"/>
+        </w:rPr>
+        <w:br w:type="page"/>
+      </w:r>
     </w:p>
     <w:p>
       <w:pPr>
@@ -2368,6 +2382,7 @@
           <w:sz w:val="28"/>
           <w:szCs w:val="24"/>
         </w:rPr>
+        <w:lastRenderedPageBreak/>
         <w:t>Manfaat &amp; Kegunaan VPN</w:t>
       </w:r>
     </w:p>
@@ -2530,7 +2545,6 @@
           <w:sz w:val="24"/>
           <w:szCs w:val="24"/>
         </w:rPr>
-        <w:lastRenderedPageBreak/>
         <w:t>Dimanapun anda berada seperti anda sedang berada di warnet ataupun saat anda traveling di luar negeri, dapat melakukan koneksitas dengan PC dikantor anda misalnya dengan memanfaatkan software yang bekerja dijaringan LAN seperti Citrix, Windows Terminal Server 2003, VNC, Radmin, VOIP, DLL</w:t>
       </w:r>
     </w:p>
@@ -2651,6 +2665,7 @@
           <w:sz w:val="24"/>
           <w:szCs w:val="24"/>
         </w:rPr>
+        <w:lastRenderedPageBreak/>
         <w:t xml:space="preserve">Jangkauan jaringan lokal yang dimiliki suatu perusahaan </w:t>
       </w:r>
       <w:proofErr w:type="gramStart"/>
@@ -2837,7 +2852,6 @@
           <w:sz w:val="24"/>
           <w:szCs w:val="24"/>
         </w:rPr>
-        <w:lastRenderedPageBreak/>
         <w:t xml:space="preserve">Penggunaan VPN </w:t>
       </w:r>
       <w:proofErr w:type="gramStart"/>
@@ -3207,7 +3221,7 @@
                     <a:blip r:embed="rId8">
                       <a:extLst>
                         <a:ext uri="{28A0092B-C50C-407E-A947-70E740481C1C}">
-                          <a14:useLocalDpi xmlns="" xmlns:wpc="http://schemas.microsoft.com/office/word/2010/wordprocessingCanvas" xmlns:mc="http://schemas.openxmlformats.org/markup-compatibility/2006" xmlns:o="urn:schemas-microsoft-com:office:office" xmlns:v="urn:schemas-microsoft-com:vml" xmlns:wp14="http://schemas.microsoft.com/office/word/2010/wordprocessingDrawing" xmlns:w10="urn:schemas-microsoft-com:office:word" xmlns:w="http://schemas.openxmlformats.org/wordprocessingml/2006/main" xmlns:w14="http://schemas.microsoft.com/office/word/2010/wordml" xmlns:w15="http://schemas.microsoft.com/office/word/2012/wordml" xmlns:wpg="http://schemas.microsoft.com/office/word/2010/wordprocessingGroup" xmlns:wpi="http://schemas.microsoft.com/office/word/2010/wordprocessingInk" xmlns:wps="http://schemas.microsoft.com/office/word/2010/wordprocessingShape" xmlns:a14="http://schemas.microsoft.com/office/drawing/2010/main" val="0"/>
+                          <a14:useLocalDpi xmlns:a14="http://schemas.microsoft.com/office/drawing/2010/main" xmlns:wps="http://schemas.microsoft.com/office/word/2010/wordprocessingShape" xmlns:wpi="http://schemas.microsoft.com/office/word/2010/wordprocessingInk" xmlns:wpg="http://schemas.microsoft.com/office/word/2010/wordprocessingGroup" xmlns:w15="http://schemas.microsoft.com/office/word/2012/wordml" xmlns:w14="http://schemas.microsoft.com/office/word/2010/wordml" xmlns:w="http://schemas.openxmlformats.org/wordprocessingml/2006/main" xmlns:w10="urn:schemas-microsoft-com:office:word" xmlns:wp14="http://schemas.microsoft.com/office/word/2010/wordprocessingDrawing" xmlns:v="urn:schemas-microsoft-com:vml" xmlns:o="urn:schemas-microsoft-com:office:office" xmlns:mc="http://schemas.openxmlformats.org/markup-compatibility/2006" xmlns:wpc="http://schemas.microsoft.com/office/word/2010/wordprocessingCanvas" xmlns="" val="0"/>
                         </a:ext>
                       </a:extLst>
                     </a:blip>
@@ -4236,6 +4250,7 @@
           <w:szCs w:val="24"/>
           <w:lang w:eastAsia="zh-CN"/>
         </w:rPr>
+        <w:lastRenderedPageBreak/>
         <w:t>1. Buka </w:t>
       </w:r>
       <w:r>
@@ -4446,7 +4461,7 @@
                     <a:blip r:embed="rId9">
                       <a:extLst>
                         <a:ext uri="{28A0092B-C50C-407E-A947-70E740481C1C}">
-                          <a14:useLocalDpi xmlns="" xmlns:wpc="http://schemas.microsoft.com/office/word/2010/wordprocessingCanvas" xmlns:mc="http://schemas.openxmlformats.org/markup-compatibility/2006" xmlns:o="urn:schemas-microsoft-com:office:office" xmlns:v="urn:schemas-microsoft-com:vml" xmlns:wp14="http://schemas.microsoft.com/office/word/2010/wordprocessingDrawing" xmlns:w10="urn:schemas-microsoft-com:office:word" xmlns:w="http://schemas.openxmlformats.org/wordprocessingml/2006/main" xmlns:w14="http://schemas.microsoft.com/office/word/2010/wordml" xmlns:w15="http://schemas.microsoft.com/office/word/2012/wordml" xmlns:wpg="http://schemas.microsoft.com/office/word/2010/wordprocessingGroup" xmlns:wpi="http://schemas.microsoft.com/office/word/2010/wordprocessingInk" xmlns:wps="http://schemas.microsoft.com/office/word/2010/wordprocessingShape" xmlns:a14="http://schemas.microsoft.com/office/drawing/2010/main" val="0"/>
+                          <a14:useLocalDpi xmlns:a14="http://schemas.microsoft.com/office/drawing/2010/main" xmlns:wps="http://schemas.microsoft.com/office/word/2010/wordprocessingShape" xmlns:wpi="http://schemas.microsoft.com/office/word/2010/wordprocessingInk" xmlns:wpg="http://schemas.microsoft.com/office/word/2010/wordprocessingGroup" xmlns:w15="http://schemas.microsoft.com/office/word/2012/wordml" xmlns:w14="http://schemas.microsoft.com/office/word/2010/wordml" xmlns:w="http://schemas.openxmlformats.org/wordprocessingml/2006/main" xmlns:w10="urn:schemas-microsoft-com:office:word" xmlns:wp14="http://schemas.microsoft.com/office/word/2010/wordprocessingDrawing" xmlns:v="urn:schemas-microsoft-com:vml" xmlns:o="urn:schemas-microsoft-com:office:office" xmlns:mc="http://schemas.openxmlformats.org/markup-compatibility/2006" xmlns:wpc="http://schemas.microsoft.com/office/word/2010/wordprocessingCanvas" xmlns="" val="0"/>
                         </a:ext>
                       </a:extLst>
                     </a:blip>
@@ -4553,7 +4568,7 @@
                     <a:blip r:embed="rId10">
                       <a:extLst>
                         <a:ext uri="{28A0092B-C50C-407E-A947-70E740481C1C}">
-                          <a14:useLocalDpi xmlns="" xmlns:wpc="http://schemas.microsoft.com/office/word/2010/wordprocessingCanvas" xmlns:mc="http://schemas.openxmlformats.org/markup-compatibility/2006" xmlns:o="urn:schemas-microsoft-com:office:office" xmlns:v="urn:schemas-microsoft-com:vml" xmlns:wp14="http://schemas.microsoft.com/office/word/2010/wordprocessingDrawing" xmlns:w10="urn:schemas-microsoft-com:office:word" xmlns:w="http://schemas.openxmlformats.org/wordprocessingml/2006/main" xmlns:w14="http://schemas.microsoft.com/office/word/2010/wordml" xmlns:w15="http://schemas.microsoft.com/office/word/2012/wordml" xmlns:wpg="http://schemas.microsoft.com/office/word/2010/wordprocessingGroup" xmlns:wpi="http://schemas.microsoft.com/office/word/2010/wordprocessingInk" xmlns:wps="http://schemas.microsoft.com/office/word/2010/wordprocessingShape" xmlns:a14="http://schemas.microsoft.com/office/drawing/2010/main" val="0"/>
+                          <a14:useLocalDpi xmlns:a14="http://schemas.microsoft.com/office/drawing/2010/main" xmlns:wps="http://schemas.microsoft.com/office/word/2010/wordprocessingShape" xmlns:wpi="http://schemas.microsoft.com/office/word/2010/wordprocessingInk" xmlns:wpg="http://schemas.microsoft.com/office/word/2010/wordprocessingGroup" xmlns:w15="http://schemas.microsoft.com/office/word/2012/wordml" xmlns:w14="http://schemas.microsoft.com/office/word/2010/wordml" xmlns:w="http://schemas.openxmlformats.org/wordprocessingml/2006/main" xmlns:w10="urn:schemas-microsoft-com:office:word" xmlns:wp14="http://schemas.microsoft.com/office/word/2010/wordprocessingDrawing" xmlns:v="urn:schemas-microsoft-com:vml" xmlns:o="urn:schemas-microsoft-com:office:office" xmlns:mc="http://schemas.openxmlformats.org/markup-compatibility/2006" xmlns:wpc="http://schemas.microsoft.com/office/word/2010/wordprocessingCanvas" xmlns="" val="0"/>
                         </a:ext>
                       </a:extLst>
                     </a:blip>
@@ -4716,7 +4731,7 @@
                     <a:blip r:embed="rId11">
                       <a:extLst>
                         <a:ext uri="{28A0092B-C50C-407E-A947-70E740481C1C}">
-                          <a14:useLocalDpi xmlns="" xmlns:wpc="http://schemas.microsoft.com/office/word/2010/wordprocessingCanvas" xmlns:mc="http://schemas.openxmlformats.org/markup-compatibility/2006" xmlns:o="urn:schemas-microsoft-com:office:office" xmlns:v="urn:schemas-microsoft-com:vml" xmlns:wp14="http://schemas.microsoft.com/office/word/2010/wordprocessingDrawing" xmlns:w10="urn:schemas-microsoft-com:office:word" xmlns:w="http://schemas.openxmlformats.org/wordprocessingml/2006/main" xmlns:w14="http://schemas.microsoft.com/office/word/2010/wordml" xmlns:w15="http://schemas.microsoft.com/office/word/2012/wordml" xmlns:wpg="http://schemas.microsoft.com/office/word/2010/wordprocessingGroup" xmlns:wpi="http://schemas.microsoft.com/office/word/2010/wordprocessingInk" xmlns:wps="http://schemas.microsoft.com/office/word/2010/wordprocessingShape" xmlns:a14="http://schemas.microsoft.com/office/drawing/2010/main" val="0"/>
+                          <a14:useLocalDpi xmlns:a14="http://schemas.microsoft.com/office/drawing/2010/main" xmlns:wps="http://schemas.microsoft.com/office/word/2010/wordprocessingShape" xmlns:wpi="http://schemas.microsoft.com/office/word/2010/wordprocessingInk" xmlns:wpg="http://schemas.microsoft.com/office/word/2010/wordprocessingGroup" xmlns:w15="http://schemas.microsoft.com/office/word/2012/wordml" xmlns:w14="http://schemas.microsoft.com/office/word/2010/wordml" xmlns:w="http://schemas.openxmlformats.org/wordprocessingml/2006/main" xmlns:w10="urn:schemas-microsoft-com:office:word" xmlns:wp14="http://schemas.microsoft.com/office/word/2010/wordprocessingDrawing" xmlns:v="urn:schemas-microsoft-com:vml" xmlns:o="urn:schemas-microsoft-com:office:office" xmlns:mc="http://schemas.openxmlformats.org/markup-compatibility/2006" xmlns:wpc="http://schemas.microsoft.com/office/word/2010/wordprocessingCanvas" xmlns="" val="0"/>
                         </a:ext>
                       </a:extLst>
                     </a:blip>
@@ -4831,7 +4846,7 @@
                     <a:blip r:embed="rId12">
                       <a:extLst>
                         <a:ext uri="{28A0092B-C50C-407E-A947-70E740481C1C}">
-                          <a14:useLocalDpi xmlns="" xmlns:wpc="http://schemas.microsoft.com/office/word/2010/wordprocessingCanvas" xmlns:mc="http://schemas.openxmlformats.org/markup-compatibility/2006" xmlns:o="urn:schemas-microsoft-com:office:office" xmlns:v="urn:schemas-microsoft-com:vml" xmlns:wp14="http://schemas.microsoft.com/office/word/2010/wordprocessingDrawing" xmlns:w10="urn:schemas-microsoft-com:office:word" xmlns:w="http://schemas.openxmlformats.org/wordprocessingml/2006/main" xmlns:w14="http://schemas.microsoft.com/office/word/2010/wordml" xmlns:w15="http://schemas.microsoft.com/office/word/2012/wordml" xmlns:wpg="http://schemas.microsoft.com/office/word/2010/wordprocessingGroup" xmlns:wpi="http://schemas.microsoft.com/office/word/2010/wordprocessingInk" xmlns:wps="http://schemas.microsoft.com/office/word/2010/wordprocessingShape" xmlns:a14="http://schemas.microsoft.com/office/drawing/2010/main" val="0"/>
+                          <a14:useLocalDpi xmlns:a14="http://schemas.microsoft.com/office/drawing/2010/main" xmlns:wps="http://schemas.microsoft.com/office/word/2010/wordprocessingShape" xmlns:wpi="http://schemas.microsoft.com/office/word/2010/wordprocessingInk" xmlns:wpg="http://schemas.microsoft.com/office/word/2010/wordprocessingGroup" xmlns:w15="http://schemas.microsoft.com/office/word/2012/wordml" xmlns:w14="http://schemas.microsoft.com/office/word/2010/wordml" xmlns:w="http://schemas.openxmlformats.org/wordprocessingml/2006/main" xmlns:w10="urn:schemas-microsoft-com:office:word" xmlns:wp14="http://schemas.microsoft.com/office/word/2010/wordprocessingDrawing" xmlns:v="urn:schemas-microsoft-com:vml" xmlns:o="urn:schemas-microsoft-com:office:office" xmlns:mc="http://schemas.openxmlformats.org/markup-compatibility/2006" xmlns:wpc="http://schemas.microsoft.com/office/word/2010/wordprocessingCanvas" xmlns="" val="0"/>
                         </a:ext>
                       </a:extLst>
                     </a:blip>
@@ -4939,7 +4954,7 @@
                     <a:blip r:embed="rId13">
                       <a:extLst>
                         <a:ext uri="{28A0092B-C50C-407E-A947-70E740481C1C}">
-                          <a14:useLocalDpi xmlns="" xmlns:wpc="http://schemas.microsoft.com/office/word/2010/wordprocessingCanvas" xmlns:mc="http://schemas.openxmlformats.org/markup-compatibility/2006" xmlns:o="urn:schemas-microsoft-com:office:office" xmlns:v="urn:schemas-microsoft-com:vml" xmlns:wp14="http://schemas.microsoft.com/office/word/2010/wordprocessingDrawing" xmlns:w10="urn:schemas-microsoft-com:office:word" xmlns:w="http://schemas.openxmlformats.org/wordprocessingml/2006/main" xmlns:w14="http://schemas.microsoft.com/office/word/2010/wordml" xmlns:w15="http://schemas.microsoft.com/office/word/2012/wordml" xmlns:wpg="http://schemas.microsoft.com/office/word/2010/wordprocessingGroup" xmlns:wpi="http://schemas.microsoft.com/office/word/2010/wordprocessingInk" xmlns:wps="http://schemas.microsoft.com/office/word/2010/wordprocessingShape" xmlns:a14="http://schemas.microsoft.com/office/drawing/2010/main" val="0"/>
+                          <a14:useLocalDpi xmlns:a14="http://schemas.microsoft.com/office/drawing/2010/main" xmlns:wps="http://schemas.microsoft.com/office/word/2010/wordprocessingShape" xmlns:wpi="http://schemas.microsoft.com/office/word/2010/wordprocessingInk" xmlns:wpg="http://schemas.microsoft.com/office/word/2010/wordprocessingGroup" xmlns:w15="http://schemas.microsoft.com/office/word/2012/wordml" xmlns:w14="http://schemas.microsoft.com/office/word/2010/wordml" xmlns:w="http://schemas.openxmlformats.org/wordprocessingml/2006/main" xmlns:w10="urn:schemas-microsoft-com:office:word" xmlns:wp14="http://schemas.microsoft.com/office/word/2010/wordprocessingDrawing" xmlns:v="urn:schemas-microsoft-com:vml" xmlns:o="urn:schemas-microsoft-com:office:office" xmlns:mc="http://schemas.openxmlformats.org/markup-compatibility/2006" xmlns:wpc="http://schemas.microsoft.com/office/word/2010/wordprocessingCanvas" xmlns="" val="0"/>
                         </a:ext>
                       </a:extLst>
                     </a:blip>
@@ -5239,7 +5254,7 @@
                     <a:blip r:embed="rId14">
                       <a:extLst>
                         <a:ext uri="{28A0092B-C50C-407E-A947-70E740481C1C}">
-                          <a14:useLocalDpi xmlns="" xmlns:wpc="http://schemas.microsoft.com/office/word/2010/wordprocessingCanvas" xmlns:mc="http://schemas.openxmlformats.org/markup-compatibility/2006" xmlns:o="urn:schemas-microsoft-com:office:office" xmlns:v="urn:schemas-microsoft-com:vml" xmlns:wp14="http://schemas.microsoft.com/office/word/2010/wordprocessingDrawing" xmlns:w10="urn:schemas-microsoft-com:office:word" xmlns:w="http://schemas.openxmlformats.org/wordprocessingml/2006/main" xmlns:w14="http://schemas.microsoft.com/office/word/2010/wordml" xmlns:w15="http://schemas.microsoft.com/office/word/2012/wordml" xmlns:wpg="http://schemas.microsoft.com/office/word/2010/wordprocessingGroup" xmlns:wpi="http://schemas.microsoft.com/office/word/2010/wordprocessingInk" xmlns:wps="http://schemas.microsoft.com/office/word/2010/wordprocessingShape" xmlns:a14="http://schemas.microsoft.com/office/drawing/2010/main" val="0"/>
+                          <a14:useLocalDpi xmlns:a14="http://schemas.microsoft.com/office/drawing/2010/main" xmlns:wps="http://schemas.microsoft.com/office/word/2010/wordprocessingShape" xmlns:wpi="http://schemas.microsoft.com/office/word/2010/wordprocessingInk" xmlns:wpg="http://schemas.microsoft.com/office/word/2010/wordprocessingGroup" xmlns:w15="http://schemas.microsoft.com/office/word/2012/wordml" xmlns:w14="http://schemas.microsoft.com/office/word/2010/wordml" xmlns:w="http://schemas.openxmlformats.org/wordprocessingml/2006/main" xmlns:w10="urn:schemas-microsoft-com:office:word" xmlns:wp14="http://schemas.microsoft.com/office/word/2010/wordprocessingDrawing" xmlns:v="urn:schemas-microsoft-com:vml" xmlns:o="urn:schemas-microsoft-com:office:office" xmlns:mc="http://schemas.openxmlformats.org/markup-compatibility/2006" xmlns:wpc="http://schemas.microsoft.com/office/word/2010/wordprocessingCanvas" xmlns="" val="0"/>
                         </a:ext>
                       </a:extLst>
                     </a:blip>
@@ -5574,15 +5589,6 @@
           <w:lang w:eastAsia="zh-CN"/>
         </w:rPr>
         <w:br/>
-      </w:r>
-      <w:r>
-        <w:rPr>
-          <w:rFonts w:ascii="Times New Roman" w:eastAsia="Times New Roman" w:hAnsi="Times New Roman" w:cs="Times New Roman"/>
-          <w:sz w:val="24"/>
-          <w:szCs w:val="24"/>
-          <w:lang w:eastAsia="zh-CN"/>
-        </w:rPr>
-        <w:lastRenderedPageBreak/>
         <w:t>7. Masukkan username dan password penyedia VPN yang anda</w:t>
       </w:r>
       <w:r>
@@ -5670,6 +5676,7 @@
           <w:sz w:val="24"/>
           <w:szCs w:val="24"/>
         </w:rPr>
+        <w:lastRenderedPageBreak/>
         <w:drawing>
           <wp:inline distT="0" distB="0" distL="0" distR="0">
             <wp:extent cx="4762500" cy="2743200"/>
@@ -5691,7 +5698,7 @@
                     <a:blip r:embed="rId15">
                       <a:extLst>
                         <a:ext uri="{28A0092B-C50C-407E-A947-70E740481C1C}">
-                          <a14:useLocalDpi xmlns="" xmlns:wpc="http://schemas.microsoft.com/office/word/2010/wordprocessingCanvas" xmlns:mc="http://schemas.openxmlformats.org/markup-compatibility/2006" xmlns:o="urn:schemas-microsoft-com:office:office" xmlns:v="urn:schemas-microsoft-com:vml" xmlns:wp14="http://schemas.microsoft.com/office/word/2010/wordprocessingDrawing" xmlns:w10="urn:schemas-microsoft-com:office:word" xmlns:w="http://schemas.openxmlformats.org/wordprocessingml/2006/main" xmlns:w14="http://schemas.microsoft.com/office/word/2010/wordml" xmlns:w15="http://schemas.microsoft.com/office/word/2012/wordml" xmlns:wpg="http://schemas.microsoft.com/office/word/2010/wordprocessingGroup" xmlns:wpi="http://schemas.microsoft.com/office/word/2010/wordprocessingInk" xmlns:wps="http://schemas.microsoft.com/office/word/2010/wordprocessingShape" xmlns:a14="http://schemas.microsoft.com/office/drawing/2010/main" val="0"/>
+                          <a14:useLocalDpi xmlns:a14="http://schemas.microsoft.com/office/drawing/2010/main" xmlns:wps="http://schemas.microsoft.com/office/word/2010/wordprocessingShape" xmlns:wpi="http://schemas.microsoft.com/office/word/2010/wordprocessingInk" xmlns:wpg="http://schemas.microsoft.com/office/word/2010/wordprocessingGroup" xmlns:w15="http://schemas.microsoft.com/office/word/2012/wordml" xmlns:w14="http://schemas.microsoft.com/office/word/2010/wordml" xmlns:w="http://schemas.openxmlformats.org/wordprocessingml/2006/main" xmlns:w10="urn:schemas-microsoft-com:office:word" xmlns:wp14="http://schemas.microsoft.com/office/word/2010/wordprocessingDrawing" xmlns:v="urn:schemas-microsoft-com:vml" xmlns:o="urn:schemas-microsoft-com:office:office" xmlns:mc="http://schemas.openxmlformats.org/markup-compatibility/2006" xmlns:wpc="http://schemas.microsoft.com/office/word/2010/wordprocessingCanvas" xmlns="" val="0"/>
                         </a:ext>
                       </a:extLst>
                     </a:blip>
@@ -5926,7 +5933,7 @@
       </w:r>
     </w:p>
     <w:sectPr>
-      <w:pgSz w:w="12240" w:h="15840"/>
+      <w:pgSz w:w="11907" w:h="16839" w:code="9"/>
       <w:pgMar w:top="1440" w:right="1440" w:bottom="1440" w:left="1440" w:header="720" w:footer="720" w:gutter="0"/>
       <w:cols w:space="720"/>
       <w:docGrid w:linePitch="360"/>

</xml_diff>